<commit_message>
cap nhat gio hang
</commit_message>
<xml_diff>
--- a/Chuc_nang_nghiep_vu.docx
+++ b/Chuc_nang_nghiep_vu.docx
@@ -1139,6 +1139,311 @@
           <w:sz w:val="26"/>
         </w:rPr>
         <w:t>Tác vụ của khách hàng</w:t>
+      </w:r>
+    </w:p>
+    <w:p>
+      <w:pPr>
+        <w:pStyle w:val="ListParagraph"/>
+        <w:numPr>
+          <w:ilvl w:val="0"/>
+          <w:numId w:val="5"/>
+        </w:numPr>
+        <w:spacing w:before="0" w:line="240" w:lineRule="auto"/>
+        <w:rPr>
+          <w:rFonts w:ascii="Times New Roman" w:hAnsi="Times New Roman"/>
+          <w:sz w:val="26"/>
+        </w:rPr>
+      </w:pPr>
+      <w:r>
+        <w:rPr>
+          <w:rFonts w:ascii="Times New Roman" w:hAnsi="Times New Roman"/>
+          <w:sz w:val="26"/>
+        </w:rPr>
+        <w:t>Xử lý trang chủ</w:t>
+      </w:r>
+    </w:p>
+    <w:p>
+      <w:pPr>
+        <w:pStyle w:val="ListParagraph"/>
+        <w:numPr>
+          <w:ilvl w:val="0"/>
+          <w:numId w:val="5"/>
+        </w:numPr>
+        <w:spacing w:before="0" w:line="240" w:lineRule="auto"/>
+        <w:rPr>
+          <w:rFonts w:ascii="Times New Roman" w:hAnsi="Times New Roman"/>
+          <w:sz w:val="26"/>
+        </w:rPr>
+      </w:pPr>
+      <w:r>
+        <w:rPr>
+          <w:rFonts w:ascii="Times New Roman" w:hAnsi="Times New Roman"/>
+          <w:sz w:val="26"/>
+        </w:rPr>
+        <w:lastRenderedPageBreak/>
+        <w:t>Xử lý trang danh mục sản phẩm</w:t>
+      </w:r>
+    </w:p>
+    <w:p>
+      <w:pPr>
+        <w:pStyle w:val="ListParagraph"/>
+        <w:numPr>
+          <w:ilvl w:val="0"/>
+          <w:numId w:val="5"/>
+        </w:numPr>
+        <w:spacing w:before="0" w:line="240" w:lineRule="auto"/>
+        <w:rPr>
+          <w:rFonts w:ascii="Times New Roman" w:hAnsi="Times New Roman"/>
+          <w:sz w:val="26"/>
+        </w:rPr>
+      </w:pPr>
+      <w:r>
+        <w:rPr>
+          <w:rFonts w:ascii="Times New Roman" w:hAnsi="Times New Roman"/>
+          <w:sz w:val="26"/>
+        </w:rPr>
+        <w:t>Xử lý trang tin tức</w:t>
+      </w:r>
+    </w:p>
+    <w:p>
+      <w:pPr>
+        <w:pStyle w:val="ListParagraph"/>
+        <w:numPr>
+          <w:ilvl w:val="0"/>
+          <w:numId w:val="5"/>
+        </w:numPr>
+        <w:spacing w:before="0" w:line="240" w:lineRule="auto"/>
+        <w:rPr>
+          <w:rFonts w:ascii="Times New Roman" w:hAnsi="Times New Roman"/>
+          <w:sz w:val="26"/>
+        </w:rPr>
+      </w:pPr>
+      <w:r>
+        <w:rPr>
+          <w:rFonts w:ascii="Times New Roman" w:hAnsi="Times New Roman"/>
+          <w:sz w:val="26"/>
+        </w:rPr>
+        <w:t>Xử lý trang page thông tin</w:t>
+      </w:r>
+    </w:p>
+    <w:p>
+      <w:pPr>
+        <w:pStyle w:val="ListParagraph"/>
+        <w:numPr>
+          <w:ilvl w:val="0"/>
+          <w:numId w:val="5"/>
+        </w:numPr>
+        <w:spacing w:before="0" w:line="240" w:lineRule="auto"/>
+        <w:rPr>
+          <w:rFonts w:ascii="Times New Roman" w:hAnsi="Times New Roman"/>
+          <w:sz w:val="26"/>
+        </w:rPr>
+      </w:pPr>
+      <w:r>
+        <w:rPr>
+          <w:rFonts w:ascii="Times New Roman" w:hAnsi="Times New Roman"/>
+          <w:sz w:val="26"/>
+        </w:rPr>
+        <w:t>Xử lý trang liên hệ</w:t>
+      </w:r>
+    </w:p>
+    <w:p>
+      <w:pPr>
+        <w:pStyle w:val="ListParagraph"/>
+        <w:numPr>
+          <w:ilvl w:val="0"/>
+          <w:numId w:val="5"/>
+        </w:numPr>
+        <w:spacing w:before="0" w:line="240" w:lineRule="auto"/>
+        <w:rPr>
+          <w:rFonts w:ascii="Times New Roman" w:hAnsi="Times New Roman"/>
+          <w:sz w:val="26"/>
+        </w:rPr>
+      </w:pPr>
+      <w:r>
+        <w:rPr>
+          <w:rFonts w:ascii="Times New Roman" w:hAnsi="Times New Roman"/>
+          <w:sz w:val="26"/>
+        </w:rPr>
+        <w:t>Xử lý trang chi tiết sản phẩm</w:t>
+      </w:r>
+    </w:p>
+    <w:p>
+      <w:pPr>
+        <w:pStyle w:val="ListParagraph"/>
+        <w:numPr>
+          <w:ilvl w:val="0"/>
+          <w:numId w:val="5"/>
+        </w:numPr>
+        <w:spacing w:before="0" w:line="240" w:lineRule="auto"/>
+        <w:rPr>
+          <w:rFonts w:ascii="Times New Roman" w:hAnsi="Times New Roman"/>
+          <w:sz w:val="26"/>
+        </w:rPr>
+      </w:pPr>
+      <w:r>
+        <w:rPr>
+          <w:rFonts w:ascii="Times New Roman" w:hAnsi="Times New Roman"/>
+          <w:sz w:val="26"/>
+        </w:rPr>
+        <w:t xml:space="preserve">Đăng nhập </w:t>
+      </w:r>
+    </w:p>
+    <w:p>
+      <w:pPr>
+        <w:pStyle w:val="ListParagraph"/>
+        <w:numPr>
+          <w:ilvl w:val="0"/>
+          <w:numId w:val="5"/>
+        </w:numPr>
+        <w:spacing w:before="0" w:line="240" w:lineRule="auto"/>
+        <w:rPr>
+          <w:rFonts w:ascii="Times New Roman" w:hAnsi="Times New Roman"/>
+          <w:sz w:val="26"/>
+        </w:rPr>
+      </w:pPr>
+      <w:r>
+        <w:rPr>
+          <w:rFonts w:ascii="Times New Roman" w:hAnsi="Times New Roman"/>
+          <w:sz w:val="26"/>
+        </w:rPr>
+        <w:t>Đăng ký tài khoản</w:t>
+      </w:r>
+    </w:p>
+    <w:p>
+      <w:pPr>
+        <w:pStyle w:val="ListParagraph"/>
+        <w:numPr>
+          <w:ilvl w:val="0"/>
+          <w:numId w:val="5"/>
+        </w:numPr>
+        <w:spacing w:before="0" w:line="240" w:lineRule="auto"/>
+        <w:rPr>
+          <w:rFonts w:ascii="Times New Roman" w:hAnsi="Times New Roman"/>
+          <w:sz w:val="26"/>
+        </w:rPr>
+      </w:pPr>
+      <w:r>
+        <w:rPr>
+          <w:rFonts w:ascii="Times New Roman" w:hAnsi="Times New Roman"/>
+          <w:sz w:val="26"/>
+        </w:rPr>
+        <w:t>Thay đổi mật khảu</w:t>
+      </w:r>
+    </w:p>
+    <w:p>
+      <w:pPr>
+        <w:pStyle w:val="ListParagraph"/>
+        <w:numPr>
+          <w:ilvl w:val="0"/>
+          <w:numId w:val="5"/>
+        </w:numPr>
+        <w:spacing w:before="0" w:line="240" w:lineRule="auto"/>
+        <w:rPr>
+          <w:rFonts w:ascii="Times New Roman" w:hAnsi="Times New Roman"/>
+          <w:sz w:val="26"/>
+          <w:highlight w:val="yellow"/>
+        </w:rPr>
+      </w:pPr>
+      <w:r>
+        <w:rPr>
+          <w:rFonts w:ascii="Times New Roman" w:hAnsi="Times New Roman"/>
+          <w:sz w:val="26"/>
+          <w:highlight w:val="yellow"/>
+        </w:rPr>
+        <w:t>Xử lý trang mua hàng</w:t>
+      </w:r>
+    </w:p>
+    <w:p>
+      <w:pPr>
+        <w:pStyle w:val="ListParagraph"/>
+        <w:numPr>
+          <w:ilvl w:val="0"/>
+          <w:numId w:val="5"/>
+        </w:numPr>
+        <w:spacing w:before="0" w:line="240" w:lineRule="auto"/>
+        <w:rPr>
+          <w:rFonts w:ascii="Times New Roman" w:hAnsi="Times New Roman"/>
+          <w:sz w:val="26"/>
+          <w:highlight w:val="yellow"/>
+        </w:rPr>
+      </w:pPr>
+      <w:r>
+        <w:rPr>
+          <w:rFonts w:ascii="Times New Roman" w:hAnsi="Times New Roman"/>
+          <w:sz w:val="26"/>
+          <w:highlight w:val="yellow"/>
+        </w:rPr>
+        <w:t>Trang thông tin khách hàng</w:t>
+      </w:r>
+    </w:p>
+    <w:p>
+      <w:pPr>
+        <w:pStyle w:val="ListParagraph"/>
+        <w:numPr>
+          <w:ilvl w:val="0"/>
+          <w:numId w:val="5"/>
+        </w:numPr>
+        <w:spacing w:before="0" w:line="240" w:lineRule="auto"/>
+        <w:rPr>
+          <w:rFonts w:ascii="Times New Roman" w:hAnsi="Times New Roman"/>
+          <w:sz w:val="26"/>
+          <w:highlight w:val="yellow"/>
+        </w:rPr>
+      </w:pPr>
+      <w:r>
+        <w:rPr>
+          <w:rFonts w:ascii="Times New Roman" w:hAnsi="Times New Roman"/>
+          <w:sz w:val="26"/>
+          <w:highlight w:val="yellow"/>
+        </w:rPr>
+        <w:t>Xử lý giỏ hàng</w:t>
+      </w:r>
+    </w:p>
+    <w:p>
+      <w:pPr>
+        <w:pStyle w:val="ListParagraph"/>
+        <w:numPr>
+          <w:ilvl w:val="0"/>
+          <w:numId w:val="5"/>
+        </w:numPr>
+        <w:spacing w:before="0" w:line="240" w:lineRule="auto"/>
+        <w:rPr>
+          <w:rFonts w:ascii="Times New Roman" w:hAnsi="Times New Roman"/>
+          <w:sz w:val="26"/>
+          <w:highlight w:val="yellow"/>
+        </w:rPr>
+      </w:pPr>
+      <w:r>
+        <w:rPr>
+          <w:rFonts w:ascii="Times New Roman" w:hAnsi="Times New Roman"/>
+          <w:sz w:val="26"/>
+          <w:highlight w:val="yellow"/>
+        </w:rPr>
+        <w:t>Danh sách đơn hàng</w:t>
+      </w:r>
+    </w:p>
+    <w:p>
+      <w:pPr>
+        <w:pStyle w:val="ListParagraph"/>
+        <w:numPr>
+          <w:ilvl w:val="0"/>
+          <w:numId w:val="5"/>
+        </w:numPr>
+        <w:spacing w:before="0" w:line="240" w:lineRule="auto"/>
+        <w:rPr>
+          <w:rFonts w:ascii="Times New Roman" w:hAnsi="Times New Roman"/>
+          <w:sz w:val="26"/>
+          <w:highlight w:val="yellow"/>
+        </w:rPr>
+      </w:pPr>
+      <w:r>
+        <w:rPr>
+          <w:rFonts w:ascii="Times New Roman" w:hAnsi="Times New Roman"/>
+          <w:sz w:val="26"/>
+          <w:highlight w:val="yellow"/>
+        </w:rPr>
+        <w:t>Trang mua hàng</w:t>
       </w:r>
     </w:p>
     <w:sectPr>

</xml_diff>